<commit_message>
New translations naungan kasih facilitator manual_rohingya.docx (Malay)
</commit_message>
<xml_diff>
--- a/translations/parent_text_rohingya/ms/ms_Naungan Kasih Facilitator Manual_Rohingya.docx
+++ b/translations/parent_text_rohingya/ms/ms_Naungan Kasih Facilitator Manual_Rohingya.docx
@@ -3567,7 +3567,7 @@
         <w:jc w:val="left"/>
       </w:pPr>
       <w:r>
-        <w:t xml:space="preserve">How many days in the last week (0-7) did you spend at least 5 minutes of one-on-one time with your child?</w:t>
+        <w:t xml:space="preserve">Dalam minggu lepas, berapa hari (0-7 hari) anda luangkan masa seorang dengan seorang bersama anak anda?</w:t>
       </w:r>
     </w:p>
     <w:p>
@@ -3612,7 +3612,7 @@
         <w:pStyle w:val="P68B1DB1-Normal11"/>
       </w:pPr>
       <w:r>
-        <w:t xml:space="preserve">Spend one-on-one time with my child. </w:t>
+        <w:t xml:space="preserve">Luangkan masa bersama seorang dengan seorang bersama anak saya. </w:t>
       </w:r>
     </w:p>
     <w:p>
@@ -3666,7 +3666,7 @@
         <w:pStyle w:val="P68B1DB1-Normal11"/>
       </w:pPr>
       <w:r>
-        <w:t xml:space="preserve">Create a routine for one-on-one time. </w:t>
+        <w:t xml:space="preserve">Buat rutin untuk masa bersama seorang dengan seorang. </w:t>
       </w:r>
     </w:p>
     <w:p>
@@ -3693,7 +3693,7 @@
         <w:pStyle w:val="P68B1DB1-Normal11"/>
       </w:pPr>
       <w:r>
-        <w:t xml:space="preserve">Noticing feelings during one-on-one time. </w:t>
+        <w:t xml:space="preserve">Perhatikan perasaan semasa sesi bersama seorang dengan seorang. </w:t>
       </w:r>
     </w:p>
     <w:p>
@@ -4662,7 +4662,7 @@
             </w:pPr>
             <w:r>
               <w:br w:type="textWrapping"/>
-              <w:t xml:space="preserve">Spend one-on-one time with my child</w:t>
+              <w:t xml:space="preserve">Luangkan masa bersama seorang dengan seorang bersama anak saya</w:t>
             </w:r>
           </w:p>
         </w:tc>
@@ -5056,7 +5056,7 @@
               <w:pStyle w:val="P68B1DB1-Normal12"/>
             </w:pPr>
             <w:r>
-              <w:t xml:space="preserve">Create a routine around one-on-one time </w:t>
+              <w:t xml:space="preserve">Buat rutin untuk masa bersama seorang dengan seorang </w:t>
             </w:r>
           </w:p>
         </w:tc>
@@ -5254,7 +5254,7 @@
               <w:pStyle w:val="P68B1DB1-Normal12"/>
             </w:pPr>
             <w:r>
-              <w:t xml:space="preserve">Noticing feelings during one-on-one time</w:t>
+              <w:t xml:space="preserve">Perhatikan perasaan semasa sesi bersama seorang dengan seorang</w:t>
             </w:r>
           </w:p>
         </w:tc>

</xml_diff>